<commit_message>
Programm fertig, Bericht weiter
</commit_message>
<xml_diff>
--- a/Bericht/Delegations-Eventmodell.docx
+++ b/Bericht/Delegations-Eventmodell.docx
@@ -6,8 +6,13 @@
       <w:pPr>
         <w:pStyle w:val="MAberschrift2"/>
       </w:pPr>
-      <w:r>
-        <w:t xml:space="preserve">3.3 </w:t>
+      <w:bookmarkStart w:id="0" w:name="_Hlk526509208"/>
+      <w:bookmarkStart w:id="1" w:name="_GoBack"/>
+      <w:r>
+        <w:t>4</w:t>
+      </w:r>
+      <w:r>
+        <w:t xml:space="preserve">.3 </w:t>
       </w:r>
       <w:r>
         <w:t>Delegations-Eventmodell</w:t>
@@ -102,8 +107,8 @@
       <w:r>
         <w:t>, welches viel besser zum objektorientierten Programmieren passte.</w:t>
       </w:r>
-      <w:bookmarkStart w:id="0" w:name="_GoBack"/>
       <w:bookmarkEnd w:id="0"/>
+      <w:bookmarkEnd w:id="1"/>
     </w:p>
     <w:sectPr>
       <w:footerReference w:type="default" r:id="rId7"/>
@@ -163,7 +168,7 @@
     <w:pPr>
       <w:pStyle w:val="Fuzeile"/>
     </w:pPr>
-    <w:hyperlink r:id="rId1" w:history="1">
+    <w:hyperlink r:id="rId1" w:anchor="v=onepage&amp;q=Delegations%20eventmodell&amp;f=false" w:history="1">
       <w:r>
         <w:rPr>
           <w:rStyle w:val="Hyperlink"/>
@@ -1291,7 +1296,7 @@
 </file>
 
 <file path=customXml/itemProps1.xml><?xml version="1.0" encoding="utf-8"?>
-<ds:datastoreItem xmlns:ds="http://schemas.openxmlformats.org/officeDocument/2006/customXml" ds:itemID="{75B9231B-E52E-486B-AE2D-2121DE16DB23}">
+<ds:datastoreItem xmlns:ds="http://schemas.openxmlformats.org/officeDocument/2006/customXml" ds:itemID="{473F0E40-97A9-4487-9FA1-7BB0F2BE5E62}">
   <ds:schemaRefs>
     <ds:schemaRef ds:uri="http://schemas.openxmlformats.org/officeDocument/2006/bibliography"/>
   </ds:schemaRefs>

</xml_diff>